<commit_message>
[UPD] Numeration in tables in lab #17 and lab #18 was fixed.
</commit_message>
<xml_diff>
--- a/prolog/lab_17/ЛР17.docx
+++ b/prolog/lab_17/ЛР17.docx
@@ -2764,8 +2764,16 @@
           <w:lang w:val="en-US"/>
         </w:rPr>
         <w:tab/>
-      </w:r>
-      <w:proofErr w:type="spellStart"/>
+        <w:t>max</w:t>
+      </w:r>
+      <w:r>
+        <w:rPr>
+          <w:bCs/>
+          <w:sz w:val="20"/>
+          <w:szCs w:val="20"/>
+        </w:rPr>
+        <w:t>_</w:t>
+      </w:r>
       <w:r>
         <w:rPr>
           <w:bCs/>
@@ -2773,9 +2781,8 @@
           <w:szCs w:val="20"/>
           <w:lang w:val="en-US"/>
         </w:rPr>
-        <w:t>max</w:t>
-      </w:r>
-      <w:proofErr w:type="spellEnd"/>
+        <w:t>without</w:t>
+      </w:r>
       <w:r>
         <w:rPr>
           <w:bCs/>
@@ -2784,7 +2791,6 @@
         </w:rPr>
         <w:t>_</w:t>
       </w:r>
-      <w:proofErr w:type="spellStart"/>
       <w:r>
         <w:rPr>
           <w:bCs/>
@@ -2792,28 +2798,8 @@
           <w:szCs w:val="20"/>
           <w:lang w:val="en-US"/>
         </w:rPr>
-        <w:t>without</w:t>
-      </w:r>
-      <w:proofErr w:type="spellEnd"/>
-      <w:r>
-        <w:rPr>
-          <w:bCs/>
-          <w:sz w:val="20"/>
-          <w:szCs w:val="20"/>
-        </w:rPr>
-        <w:t>_</w:t>
-      </w:r>
-      <w:proofErr w:type="spellStart"/>
-      <w:r>
-        <w:rPr>
-          <w:bCs/>
-          <w:sz w:val="20"/>
-          <w:szCs w:val="20"/>
-          <w:lang w:val="en-US"/>
-        </w:rPr>
         <w:t>cut</w:t>
       </w:r>
-      <w:proofErr w:type="spellEnd"/>
       <w:r>
         <w:rPr>
           <w:bCs/>
@@ -10060,7 +10046,7 @@
               <w:jc w:val="left"/>
             </w:pPr>
             <w:r>
-              <w:t>6</w:t>
+              <w:t>9</w:t>
             </w:r>
           </w:p>
         </w:tc>
@@ -10240,7 +10226,7 @@
               <w:jc w:val="left"/>
             </w:pPr>
             <w:r>
-              <w:t>7</w:t>
+              <w:t>10</w:t>
             </w:r>
           </w:p>
         </w:tc>
@@ -10688,10 +10674,7 @@
               <w:jc w:val="left"/>
             </w:pPr>
             <w:r>
-              <w:rPr>
-                <w:lang w:val="en-US"/>
-              </w:rPr>
-              <w:t>8</w:t>
+              <w:t>11</w:t>
             </w:r>
           </w:p>
         </w:tc>
@@ -10894,10 +10877,7 @@
               <w:jc w:val="left"/>
             </w:pPr>
             <w:r>
-              <w:rPr>
-                <w:lang w:val="en-US"/>
-              </w:rPr>
-              <w:t>9</w:t>
+              <w:t>12</w:t>
             </w:r>
           </w:p>
         </w:tc>
@@ -11058,7 +11038,10 @@
               <w:rPr>
                 <w:lang w:val="en-US"/>
               </w:rPr>
-              <w:t>10</w:t>
+              <w:t>1</w:t>
+            </w:r>
+            <w:r>
+              <w:t>3</w:t>
             </w:r>
           </w:p>
         </w:tc>
@@ -11207,7 +11190,10 @@
               <w:jc w:val="left"/>
             </w:pPr>
             <w:r>
-              <w:t>11</w:t>
+              <w:t>1</w:t>
+            </w:r>
+            <w:r>
+              <w:t>4</w:t>
             </w:r>
           </w:p>
         </w:tc>

</xml_diff>